<commit_message>
add modification to Dockerfiles, docker-compose, nginx.conf, settings.py and methods
</commit_message>
<xml_diff>
--- a/doc.docx
+++ b/doc.docx
@@ -106,8 +106,11 @@
     <w:sdt>
       <w:sdtPr>
         <w:rPr>
-          <w:sz w:val="44"/>
-          <w:szCs w:val="44"/>
+          <w:rFonts w:asciiTheme="minorHAnsi" w:eastAsiaTheme="minorHAnsi" w:hAnsiTheme="minorHAnsi" w:cstheme="minorBidi"/>
+          <w:color w:val="auto"/>
+          <w:sz w:val="52"/>
+          <w:szCs w:val="52"/>
+          <w:lang w:eastAsia="en-US"/>
         </w:rPr>
         <w:id w:val="-252046583"/>
         <w:docPartObj>
@@ -117,13 +120,10 @@
       </w:sdtPr>
       <w:sdtEndPr>
         <w:rPr>
-          <w:rFonts w:asciiTheme="minorHAnsi" w:eastAsiaTheme="minorHAnsi" w:hAnsiTheme="minorHAnsi" w:cstheme="minorBidi"/>
           <w:b/>
           <w:bCs/>
-          <w:color w:val="auto"/>
-          <w:sz w:val="32"/>
-          <w:szCs w:val="32"/>
-          <w:lang w:eastAsia="en-US"/>
+          <w:sz w:val="40"/>
+          <w:szCs w:val="40"/>
         </w:rPr>
       </w:sdtEndPr>
       <w:sdtContent>
@@ -131,14 +131,14 @@
           <w:pPr>
             <w:pStyle w:val="Titlucuprins"/>
             <w:rPr>
-              <w:sz w:val="44"/>
-              <w:szCs w:val="44"/>
+              <w:sz w:val="52"/>
+              <w:szCs w:val="52"/>
             </w:rPr>
           </w:pPr>
           <w:r>
             <w:rPr>
-              <w:sz w:val="44"/>
-              <w:szCs w:val="44"/>
+              <w:sz w:val="52"/>
+              <w:szCs w:val="52"/>
             </w:rPr>
             <w:t>Cuprins</w:t>
           </w:r>
@@ -151,47 +151,51 @@
               <w:tab w:val="right" w:leader="dot" w:pos="9062"/>
             </w:tabs>
             <w:rPr>
+              <w:rFonts w:eastAsiaTheme="minorEastAsia"/>
               <w:noProof/>
-              <w:sz w:val="32"/>
-              <w:szCs w:val="32"/>
+              <w:sz w:val="28"/>
+              <w:szCs w:val="28"/>
+              <w:lang w:eastAsia="ro-RO"/>
             </w:rPr>
           </w:pPr>
           <w:r>
             <w:rPr>
-              <w:sz w:val="32"/>
-              <w:szCs w:val="32"/>
+              <w:sz w:val="40"/>
+              <w:szCs w:val="40"/>
             </w:rPr>
             <w:fldChar w:fldCharType="begin"/>
           </w:r>
           <w:r>
             <w:rPr>
-              <w:sz w:val="32"/>
-              <w:szCs w:val="32"/>
+              <w:sz w:val="40"/>
+              <w:szCs w:val="40"/>
             </w:rPr>
             <w:instrText xml:space="preserve"> TOC \o "1-3" \h \z \u </w:instrText>
           </w:r>
           <w:r>
             <w:rPr>
-              <w:sz w:val="32"/>
-              <w:szCs w:val="32"/>
+              <w:sz w:val="40"/>
+              <w:szCs w:val="40"/>
             </w:rPr>
             <w:fldChar w:fldCharType="separate"/>
           </w:r>
-          <w:hyperlink w:anchor="_Toc121986951" w:history="1">
+          <w:hyperlink w:anchor="_Toc124407666" w:history="1">
             <w:r>
               <w:rPr>
                 <w:rStyle w:val="Hyperlink"/>
                 <w:noProof/>
-                <w:sz w:val="32"/>
-                <w:szCs w:val="32"/>
+                <w:sz w:val="28"/>
+                <w:szCs w:val="28"/>
               </w:rPr>
               <w:t>1.</w:t>
             </w:r>
             <w:r>
               <w:rPr>
-                <w:noProof/>
-                <w:sz w:val="32"/>
-                <w:szCs w:val="32"/>
+                <w:rFonts w:eastAsiaTheme="minorEastAsia"/>
+                <w:noProof/>
+                <w:sz w:val="28"/>
+                <w:szCs w:val="28"/>
+                <w:lang w:eastAsia="ro-RO"/>
               </w:rPr>
               <w:tab/>
             </w:r>
@@ -199,8 +203,8 @@
               <w:rPr>
                 <w:rStyle w:val="Hyperlink"/>
                 <w:noProof/>
-                <w:sz w:val="32"/>
-                <w:szCs w:val="32"/>
+                <w:sz w:val="28"/>
+                <w:szCs w:val="28"/>
               </w:rPr>
               <w:t>Descriere</w:t>
             </w:r>
@@ -208,8 +212,8 @@
               <w:rPr>
                 <w:noProof/>
                 <w:webHidden/>
-                <w:sz w:val="32"/>
-                <w:szCs w:val="32"/>
+                <w:sz w:val="28"/>
+                <w:szCs w:val="28"/>
               </w:rPr>
               <w:tab/>
             </w:r>
@@ -217,8 +221,8 @@
               <w:rPr>
                 <w:noProof/>
                 <w:webHidden/>
-                <w:sz w:val="32"/>
-                <w:szCs w:val="32"/>
+                <w:sz w:val="28"/>
+                <w:szCs w:val="28"/>
               </w:rPr>
               <w:fldChar w:fldCharType="begin"/>
             </w:r>
@@ -226,25 +230,25 @@
               <w:rPr>
                 <w:noProof/>
                 <w:webHidden/>
-                <w:sz w:val="32"/>
-                <w:szCs w:val="32"/>
-              </w:rPr>
-              <w:instrText xml:space="preserve"> PAGEREF _Toc121986951 \h </w:instrText>
+                <w:sz w:val="28"/>
+                <w:szCs w:val="28"/>
+              </w:rPr>
+              <w:instrText xml:space="preserve"> PAGEREF _Toc124407666 \h </w:instrText>
             </w:r>
             <w:r>
               <w:rPr>
                 <w:noProof/>
                 <w:webHidden/>
-                <w:sz w:val="32"/>
-                <w:szCs w:val="32"/>
+                <w:sz w:val="28"/>
+                <w:szCs w:val="28"/>
               </w:rPr>
             </w:r>
             <w:r>
               <w:rPr>
                 <w:noProof/>
                 <w:webHidden/>
-                <w:sz w:val="32"/>
-                <w:szCs w:val="32"/>
+                <w:sz w:val="28"/>
+                <w:szCs w:val="28"/>
               </w:rPr>
               <w:fldChar w:fldCharType="separate"/>
             </w:r>
@@ -252,8 +256,8 @@
               <w:rPr>
                 <w:noProof/>
                 <w:webHidden/>
-                <w:sz w:val="32"/>
-                <w:szCs w:val="32"/>
+                <w:sz w:val="28"/>
+                <w:szCs w:val="28"/>
               </w:rPr>
               <w:t>3</w:t>
             </w:r>
@@ -261,8 +265,8 @@
               <w:rPr>
                 <w:noProof/>
                 <w:webHidden/>
-                <w:sz w:val="32"/>
-                <w:szCs w:val="32"/>
+                <w:sz w:val="28"/>
+                <w:szCs w:val="28"/>
               </w:rPr>
               <w:fldChar w:fldCharType="end"/>
             </w:r>
@@ -276,26 +280,30 @@
               <w:tab w:val="right" w:leader="dot" w:pos="9062"/>
             </w:tabs>
             <w:rPr>
+              <w:rFonts w:eastAsiaTheme="minorEastAsia"/>
               <w:noProof/>
-              <w:sz w:val="32"/>
-              <w:szCs w:val="32"/>
+              <w:sz w:val="28"/>
+              <w:szCs w:val="28"/>
+              <w:lang w:eastAsia="ro-RO"/>
             </w:rPr>
           </w:pPr>
-          <w:hyperlink w:anchor="_Toc121986952" w:history="1">
+          <w:hyperlink w:anchor="_Toc124407667" w:history="1">
             <w:r>
               <w:rPr>
                 <w:rStyle w:val="Hyperlink"/>
                 <w:noProof/>
-                <w:sz w:val="32"/>
-                <w:szCs w:val="32"/>
+                <w:sz w:val="28"/>
+                <w:szCs w:val="28"/>
               </w:rPr>
               <w:t>2.</w:t>
             </w:r>
             <w:r>
               <w:rPr>
-                <w:noProof/>
-                <w:sz w:val="32"/>
-                <w:szCs w:val="32"/>
+                <w:rFonts w:eastAsiaTheme="minorEastAsia"/>
+                <w:noProof/>
+                <w:sz w:val="28"/>
+                <w:szCs w:val="28"/>
+                <w:lang w:eastAsia="ro-RO"/>
               </w:rPr>
               <w:tab/>
             </w:r>
@@ -303,8 +311,8 @@
               <w:rPr>
                 <w:rStyle w:val="Hyperlink"/>
                 <w:noProof/>
-                <w:sz w:val="32"/>
-                <w:szCs w:val="32"/>
+                <w:sz w:val="28"/>
+                <w:szCs w:val="28"/>
               </w:rPr>
               <w:t>Implementare</w:t>
             </w:r>
@@ -312,8 +320,8 @@
               <w:rPr>
                 <w:noProof/>
                 <w:webHidden/>
-                <w:sz w:val="32"/>
-                <w:szCs w:val="32"/>
+                <w:sz w:val="28"/>
+                <w:szCs w:val="28"/>
               </w:rPr>
               <w:tab/>
             </w:r>
@@ -321,8 +329,8 @@
               <w:rPr>
                 <w:noProof/>
                 <w:webHidden/>
-                <w:sz w:val="32"/>
-                <w:szCs w:val="32"/>
+                <w:sz w:val="28"/>
+                <w:szCs w:val="28"/>
               </w:rPr>
               <w:fldChar w:fldCharType="begin"/>
             </w:r>
@@ -330,25 +338,25 @@
               <w:rPr>
                 <w:noProof/>
                 <w:webHidden/>
-                <w:sz w:val="32"/>
-                <w:szCs w:val="32"/>
-              </w:rPr>
-              <w:instrText xml:space="preserve"> PAGEREF _Toc121986952 \h </w:instrText>
+                <w:sz w:val="28"/>
+                <w:szCs w:val="28"/>
+              </w:rPr>
+              <w:instrText xml:space="preserve"> PAGEREF _Toc124407667 \h </w:instrText>
             </w:r>
             <w:r>
               <w:rPr>
                 <w:noProof/>
                 <w:webHidden/>
-                <w:sz w:val="32"/>
-                <w:szCs w:val="32"/>
+                <w:sz w:val="28"/>
+                <w:szCs w:val="28"/>
               </w:rPr>
             </w:r>
             <w:r>
               <w:rPr>
                 <w:noProof/>
                 <w:webHidden/>
-                <w:sz w:val="32"/>
-                <w:szCs w:val="32"/>
+                <w:sz w:val="28"/>
+                <w:szCs w:val="28"/>
               </w:rPr>
               <w:fldChar w:fldCharType="separate"/>
             </w:r>
@@ -356,8 +364,8 @@
               <w:rPr>
                 <w:noProof/>
                 <w:webHidden/>
-                <w:sz w:val="32"/>
-                <w:szCs w:val="32"/>
+                <w:sz w:val="28"/>
+                <w:szCs w:val="28"/>
               </w:rPr>
               <w:t>3</w:t>
             </w:r>
@@ -365,8 +373,8 @@
               <w:rPr>
                 <w:noProof/>
                 <w:webHidden/>
-                <w:sz w:val="32"/>
-                <w:szCs w:val="32"/>
+                <w:sz w:val="28"/>
+                <w:szCs w:val="28"/>
               </w:rPr>
               <w:fldChar w:fldCharType="end"/>
             </w:r>
@@ -380,26 +388,30 @@
               <w:tab w:val="right" w:leader="dot" w:pos="9062"/>
             </w:tabs>
             <w:rPr>
+              <w:rFonts w:eastAsiaTheme="minorEastAsia"/>
               <w:noProof/>
-              <w:sz w:val="32"/>
-              <w:szCs w:val="32"/>
+              <w:sz w:val="28"/>
+              <w:szCs w:val="28"/>
+              <w:lang w:eastAsia="ro-RO"/>
             </w:rPr>
           </w:pPr>
-          <w:hyperlink w:anchor="_Toc121986953" w:history="1">
+          <w:hyperlink w:anchor="_Toc124407668" w:history="1">
             <w:r>
               <w:rPr>
                 <w:rStyle w:val="Hyperlink"/>
                 <w:noProof/>
-                <w:sz w:val="32"/>
-                <w:szCs w:val="32"/>
+                <w:sz w:val="28"/>
+                <w:szCs w:val="28"/>
               </w:rPr>
               <w:t>3.</w:t>
             </w:r>
             <w:r>
               <w:rPr>
-                <w:noProof/>
-                <w:sz w:val="32"/>
-                <w:szCs w:val="32"/>
+                <w:rFonts w:eastAsiaTheme="minorEastAsia"/>
+                <w:noProof/>
+                <w:sz w:val="28"/>
+                <w:szCs w:val="28"/>
+                <w:lang w:eastAsia="ro-RO"/>
               </w:rPr>
               <w:tab/>
             </w:r>
@@ -407,8 +419,8 @@
               <w:rPr>
                 <w:rStyle w:val="Hyperlink"/>
                 <w:noProof/>
-                <w:sz w:val="32"/>
-                <w:szCs w:val="32"/>
+                <w:sz w:val="28"/>
+                <w:szCs w:val="28"/>
               </w:rPr>
               <w:t>Diagrama baza de date</w:t>
             </w:r>
@@ -416,8 +428,8 @@
               <w:rPr>
                 <w:noProof/>
                 <w:webHidden/>
-                <w:sz w:val="32"/>
-                <w:szCs w:val="32"/>
+                <w:sz w:val="28"/>
+                <w:szCs w:val="28"/>
               </w:rPr>
               <w:tab/>
             </w:r>
@@ -425,8 +437,8 @@
               <w:rPr>
                 <w:noProof/>
                 <w:webHidden/>
-                <w:sz w:val="32"/>
-                <w:szCs w:val="32"/>
+                <w:sz w:val="28"/>
+                <w:szCs w:val="28"/>
               </w:rPr>
               <w:fldChar w:fldCharType="begin"/>
             </w:r>
@@ -434,25 +446,25 @@
               <w:rPr>
                 <w:noProof/>
                 <w:webHidden/>
-                <w:sz w:val="32"/>
-                <w:szCs w:val="32"/>
-              </w:rPr>
-              <w:instrText xml:space="preserve"> PAGEREF _Toc121986953 \h </w:instrText>
+                <w:sz w:val="28"/>
+                <w:szCs w:val="28"/>
+              </w:rPr>
+              <w:instrText xml:space="preserve"> PAGEREF _Toc124407668 \h </w:instrText>
             </w:r>
             <w:r>
               <w:rPr>
                 <w:noProof/>
                 <w:webHidden/>
-                <w:sz w:val="32"/>
-                <w:szCs w:val="32"/>
+                <w:sz w:val="28"/>
+                <w:szCs w:val="28"/>
               </w:rPr>
             </w:r>
             <w:r>
               <w:rPr>
                 <w:noProof/>
                 <w:webHidden/>
-                <w:sz w:val="32"/>
-                <w:szCs w:val="32"/>
+                <w:sz w:val="28"/>
+                <w:szCs w:val="28"/>
               </w:rPr>
               <w:fldChar w:fldCharType="separate"/>
             </w:r>
@@ -460,29 +472,251 @@
               <w:rPr>
                 <w:noProof/>
                 <w:webHidden/>
-                <w:sz w:val="32"/>
-                <w:szCs w:val="32"/>
-              </w:rPr>
-              <w:t>3</w:t>
+                <w:sz w:val="28"/>
+                <w:szCs w:val="28"/>
+              </w:rPr>
+              <w:t>4</w:t>
             </w:r>
             <w:r>
               <w:rPr>
                 <w:noProof/>
                 <w:webHidden/>
-                <w:sz w:val="32"/>
-                <w:szCs w:val="32"/>
+                <w:sz w:val="28"/>
+                <w:szCs w:val="28"/>
               </w:rPr>
               <w:fldChar w:fldCharType="end"/>
             </w:r>
           </w:hyperlink>
         </w:p>
         <w:p>
+          <w:pPr>
+            <w:pStyle w:val="Cuprins1"/>
+            <w:tabs>
+              <w:tab w:val="left" w:pos="440"/>
+              <w:tab w:val="right" w:leader="dot" w:pos="9062"/>
+            </w:tabs>
+            <w:rPr>
+              <w:rFonts w:eastAsiaTheme="minorEastAsia"/>
+              <w:noProof/>
+              <w:sz w:val="28"/>
+              <w:szCs w:val="28"/>
+              <w:lang w:eastAsia="ro-RO"/>
+            </w:rPr>
+          </w:pPr>
+          <w:hyperlink w:anchor="_Toc124407669" w:history="1">
+            <w:r>
+              <w:rPr>
+                <w:rStyle w:val="Hyperlink"/>
+                <w:noProof/>
+                <w:sz w:val="28"/>
+                <w:szCs w:val="28"/>
+              </w:rPr>
+              <w:t>4.</w:t>
+            </w:r>
+            <w:r>
+              <w:rPr>
+                <w:rFonts w:eastAsiaTheme="minorEastAsia"/>
+                <w:noProof/>
+                <w:sz w:val="28"/>
+                <w:szCs w:val="28"/>
+                <w:lang w:eastAsia="ro-RO"/>
+              </w:rPr>
+              <w:tab/>
+            </w:r>
+            <w:r>
+              <w:rPr>
+                <w:rStyle w:val="Hyperlink"/>
+                <w:noProof/>
+                <w:sz w:val="28"/>
+                <w:szCs w:val="28"/>
+              </w:rPr>
+              <w:t>Anexa</w:t>
+            </w:r>
+            <w:r>
+              <w:rPr>
+                <w:noProof/>
+                <w:webHidden/>
+                <w:sz w:val="28"/>
+                <w:szCs w:val="28"/>
+              </w:rPr>
+              <w:tab/>
+            </w:r>
+            <w:r>
+              <w:rPr>
+                <w:noProof/>
+                <w:webHidden/>
+                <w:sz w:val="28"/>
+                <w:szCs w:val="28"/>
+              </w:rPr>
+              <w:fldChar w:fldCharType="begin"/>
+            </w:r>
+            <w:r>
+              <w:rPr>
+                <w:noProof/>
+                <w:webHidden/>
+                <w:sz w:val="28"/>
+                <w:szCs w:val="28"/>
+              </w:rPr>
+              <w:instrText xml:space="preserve"> PAGEREF _Toc124407669 \h </w:instrText>
+            </w:r>
+            <w:r>
+              <w:rPr>
+                <w:noProof/>
+                <w:webHidden/>
+                <w:sz w:val="28"/>
+                <w:szCs w:val="28"/>
+              </w:rPr>
+            </w:r>
+            <w:r>
+              <w:rPr>
+                <w:noProof/>
+                <w:webHidden/>
+                <w:sz w:val="28"/>
+                <w:szCs w:val="28"/>
+              </w:rPr>
+              <w:fldChar w:fldCharType="separate"/>
+            </w:r>
+            <w:r>
+              <w:rPr>
+                <w:noProof/>
+                <w:webHidden/>
+                <w:sz w:val="28"/>
+                <w:szCs w:val="28"/>
+              </w:rPr>
+              <w:t>4</w:t>
+            </w:r>
+            <w:r>
+              <w:rPr>
+                <w:noProof/>
+                <w:webHidden/>
+                <w:sz w:val="28"/>
+                <w:szCs w:val="28"/>
+              </w:rPr>
+              <w:fldChar w:fldCharType="end"/>
+            </w:r>
+          </w:hyperlink>
+        </w:p>
+        <w:p>
+          <w:pPr>
+            <w:pStyle w:val="Cuprins1"/>
+            <w:tabs>
+              <w:tab w:val="left" w:pos="440"/>
+              <w:tab w:val="right" w:leader="dot" w:pos="9062"/>
+            </w:tabs>
+            <w:rPr>
+              <w:rFonts w:eastAsiaTheme="minorEastAsia"/>
+              <w:noProof/>
+              <w:sz w:val="28"/>
+              <w:szCs w:val="28"/>
+              <w:lang w:eastAsia="ro-RO"/>
+            </w:rPr>
+          </w:pPr>
+          <w:hyperlink w:anchor="_Toc124407670" w:history="1">
+            <w:r>
+              <w:rPr>
+                <w:rStyle w:val="Hyperlink"/>
+                <w:noProof/>
+                <w:sz w:val="28"/>
+                <w:szCs w:val="28"/>
+              </w:rPr>
+              <w:t>5.</w:t>
+            </w:r>
+            <w:r>
+              <w:rPr>
+                <w:rFonts w:eastAsiaTheme="minorEastAsia"/>
+                <w:noProof/>
+                <w:sz w:val="28"/>
+                <w:szCs w:val="28"/>
+                <w:lang w:eastAsia="ro-RO"/>
+              </w:rPr>
+              <w:tab/>
+            </w:r>
+            <w:r>
+              <w:rPr>
+                <w:rStyle w:val="Hyperlink"/>
+                <w:noProof/>
+                <w:sz w:val="28"/>
+                <w:szCs w:val="28"/>
+              </w:rPr>
+              <w:t>Deployment</w:t>
+            </w:r>
+            <w:r>
+              <w:rPr>
+                <w:noProof/>
+                <w:webHidden/>
+                <w:sz w:val="28"/>
+                <w:szCs w:val="28"/>
+              </w:rPr>
+              <w:tab/>
+            </w:r>
+            <w:r>
+              <w:rPr>
+                <w:noProof/>
+                <w:webHidden/>
+                <w:sz w:val="28"/>
+                <w:szCs w:val="28"/>
+              </w:rPr>
+              <w:fldChar w:fldCharType="begin"/>
+            </w:r>
+            <w:r>
+              <w:rPr>
+                <w:noProof/>
+                <w:webHidden/>
+                <w:sz w:val="28"/>
+                <w:szCs w:val="28"/>
+              </w:rPr>
+              <w:instrText xml:space="preserve"> PAGEREF _Toc124407670 \h </w:instrText>
+            </w:r>
+            <w:r>
+              <w:rPr>
+                <w:noProof/>
+                <w:webHidden/>
+                <w:sz w:val="28"/>
+                <w:szCs w:val="28"/>
+              </w:rPr>
+            </w:r>
+            <w:r>
+              <w:rPr>
+                <w:noProof/>
+                <w:webHidden/>
+                <w:sz w:val="28"/>
+                <w:szCs w:val="28"/>
+              </w:rPr>
+              <w:fldChar w:fldCharType="separate"/>
+            </w:r>
+            <w:r>
+              <w:rPr>
+                <w:noProof/>
+                <w:webHidden/>
+                <w:sz w:val="28"/>
+                <w:szCs w:val="28"/>
+              </w:rPr>
+              <w:t>5</w:t>
+            </w:r>
+            <w:r>
+              <w:rPr>
+                <w:noProof/>
+                <w:webHidden/>
+                <w:sz w:val="28"/>
+                <w:szCs w:val="28"/>
+              </w:rPr>
+              <w:fldChar w:fldCharType="end"/>
+            </w:r>
+          </w:hyperlink>
+        </w:p>
+        <w:p>
+          <w:pPr>
+            <w:rPr>
+              <w:sz w:val="28"/>
+              <w:szCs w:val="28"/>
+            </w:rPr>
+          </w:pPr>
           <w:r>
             <w:rPr>
               <w:b/>
               <w:bCs/>
-              <w:sz w:val="32"/>
-              <w:szCs w:val="32"/>
+              <w:sz w:val="40"/>
+              <w:szCs w:val="40"/>
             </w:rPr>
             <w:fldChar w:fldCharType="end"/>
           </w:r>
@@ -516,7 +750,7 @@
           <w:szCs w:val="44"/>
         </w:rPr>
       </w:pPr>
-      <w:bookmarkStart w:id="0" w:name="_Toc121986951"/>
+      <w:bookmarkStart w:id="0" w:name="_Toc124407666"/>
       <w:r>
         <w:rPr>
           <w:sz w:val="44"/>
@@ -553,8 +787,13 @@
         </w:numPr>
       </w:pPr>
       <w:r>
-        <w:t>Utilizatorii se pot loga</w:t>
-      </w:r>
+        <w:t xml:space="preserve">Utilizatorii se pot </w:t>
+      </w:r>
+      <w:proofErr w:type="spellStart"/>
+      <w:r>
+        <w:t>loga</w:t>
+      </w:r>
+      <w:proofErr w:type="spellEnd"/>
     </w:p>
     <w:p>
       <w:pPr>
@@ -577,31 +816,7 @@
         </w:numPr>
       </w:pPr>
       <w:r>
-        <w:t xml:space="preserve">Pe </w:t>
-      </w:r>
-      <w:r>
-        <w:t>lângă</w:t>
-      </w:r>
-      <w:r>
-        <w:t xml:space="preserve"> text, utilizatorii pot posta </w:t>
-      </w:r>
-      <w:r>
-        <w:t>ș</w:t>
-      </w:r>
-      <w:r>
-        <w:t>i imagini. Imaginile postate se vor salva ca fi</w:t>
-      </w:r>
-      <w:r>
-        <w:t>ș</w:t>
-      </w:r>
-      <w:r>
-        <w:t xml:space="preserve">iere media, nu </w:t>
-      </w:r>
-      <w:r>
-        <w:t>în</w:t>
-      </w:r>
-      <w:r>
-        <w:t xml:space="preserve"> baza de date</w:t>
+        <w:t>Pe lângă text, utilizatorii pot posta și imagini. Imaginile postate se vor salva ca fișiere media, nu în baza de date</w:t>
       </w:r>
     </w:p>
     <w:p>
@@ -613,28 +828,7 @@
         </w:numPr>
       </w:pPr>
       <w:r>
-        <w:t>Există</w:t>
-      </w:r>
-      <w:r>
-        <w:t xml:space="preserve"> mai multe camere de chat. Un utilizator poate crea camere de chat </w:t>
-      </w:r>
-      <w:r>
-        <w:t>î</w:t>
-      </w:r>
-      <w:r>
-        <w:t>n care s</w:t>
-      </w:r>
-      <w:r>
-        <w:t>ă</w:t>
-      </w:r>
-      <w:r>
-        <w:t xml:space="preserve"> invite al</w:t>
-      </w:r>
-      <w:r>
-        <w:t>ț</w:t>
-      </w:r>
-      <w:r>
-        <w:t>i utilizatori.</w:t>
+        <w:t>Există mai multe camere de chat. Un utilizator poate crea camere de chat în care să invite alți utilizatori.</w:t>
       </w:r>
     </w:p>
     <w:p>
@@ -649,7 +843,7 @@
           <w:szCs w:val="44"/>
         </w:rPr>
       </w:pPr>
-      <w:bookmarkStart w:id="1" w:name="_Toc121986952"/>
+      <w:bookmarkStart w:id="1" w:name="_Toc124407667"/>
       <w:r>
         <w:rPr>
           <w:sz w:val="44"/>
@@ -666,11 +860,103 @@
           <w:lang w:val="en-US"/>
         </w:rPr>
       </w:pPr>
-      <w:r>
-        <w:rPr>
-          <w:lang w:val="en-US"/>
-        </w:rPr>
-        <w:t xml:space="preserve">Pentru implementarea aplicatiei s-a folosit framework-ul Django, culimbajul de programare python. </w:t>
+      <w:proofErr w:type="spellStart"/>
+      <w:r>
+        <w:rPr>
+          <w:lang w:val="en-US"/>
+        </w:rPr>
+        <w:t>Pentru</w:t>
+      </w:r>
+      <w:proofErr w:type="spellEnd"/>
+      <w:r>
+        <w:rPr>
+          <w:lang w:val="en-US"/>
+        </w:rPr>
+        <w:t xml:space="preserve"> </w:t>
+      </w:r>
+      <w:proofErr w:type="spellStart"/>
+      <w:r>
+        <w:rPr>
+          <w:lang w:val="en-US"/>
+        </w:rPr>
+        <w:t>implementarea</w:t>
+      </w:r>
+      <w:proofErr w:type="spellEnd"/>
+      <w:r>
+        <w:rPr>
+          <w:lang w:val="en-US"/>
+        </w:rPr>
+        <w:t xml:space="preserve"> </w:t>
+      </w:r>
+      <w:proofErr w:type="spellStart"/>
+      <w:r>
+        <w:rPr>
+          <w:lang w:val="en-US"/>
+        </w:rPr>
+        <w:t>aplicatiei</w:t>
+      </w:r>
+      <w:proofErr w:type="spellEnd"/>
+      <w:r>
+        <w:rPr>
+          <w:lang w:val="en-US"/>
+        </w:rPr>
+        <w:t xml:space="preserve"> s-a </w:t>
+      </w:r>
+      <w:proofErr w:type="spellStart"/>
+      <w:r>
+        <w:rPr>
+          <w:lang w:val="en-US"/>
+        </w:rPr>
+        <w:t>folosit</w:t>
+      </w:r>
+      <w:proofErr w:type="spellEnd"/>
+      <w:r>
+        <w:rPr>
+          <w:lang w:val="en-US"/>
+        </w:rPr>
+        <w:t xml:space="preserve"> framework-</w:t>
+      </w:r>
+      <w:proofErr w:type="spellStart"/>
+      <w:r>
+        <w:rPr>
+          <w:lang w:val="en-US"/>
+        </w:rPr>
+        <w:t>ul</w:t>
+      </w:r>
+      <w:proofErr w:type="spellEnd"/>
+      <w:r>
+        <w:rPr>
+          <w:lang w:val="en-US"/>
+        </w:rPr>
+        <w:t xml:space="preserve"> Django, </w:t>
+      </w:r>
+      <w:proofErr w:type="spellStart"/>
+      <w:r>
+        <w:rPr>
+          <w:lang w:val="en-US"/>
+        </w:rPr>
+        <w:t>culimbajul</w:t>
+      </w:r>
+      <w:proofErr w:type="spellEnd"/>
+      <w:r>
+        <w:rPr>
+          <w:lang w:val="en-US"/>
+        </w:rPr>
+        <w:t xml:space="preserve"> de </w:t>
+      </w:r>
+      <w:proofErr w:type="spellStart"/>
+      <w:r>
+        <w:rPr>
+          <w:lang w:val="en-US"/>
+        </w:rPr>
+        <w:t>programare</w:t>
+      </w:r>
+      <w:proofErr w:type="spellEnd"/>
+      <w:r>
+        <w:rPr>
+          <w:lang w:val="en-US"/>
+        </w:rPr>
+        <w:t xml:space="preserve"> python. </w:t>
       </w:r>
     </w:p>
     <w:p>
@@ -681,11 +967,211 @@
         <w:rPr>
           <w:lang w:val="en-US"/>
         </w:rPr>
-        <w:t xml:space="preserve">Au fost implementate clase care sa descrie entitatile folosite in aplicatie, iar ca baza de date a fost folosit un fisier </w:t>
-      </w:r>
-      <w:r>
-        <w:t>SQLite, folosind ORM-ul din Django</w:t>
-      </w:r>
+        <w:t xml:space="preserve">Au </w:t>
+      </w:r>
+      <w:proofErr w:type="spellStart"/>
+      <w:r>
+        <w:rPr>
+          <w:lang w:val="en-US"/>
+        </w:rPr>
+        <w:t>fost</w:t>
+      </w:r>
+      <w:proofErr w:type="spellEnd"/>
+      <w:r>
+        <w:rPr>
+          <w:lang w:val="en-US"/>
+        </w:rPr>
+        <w:t xml:space="preserve"> </w:t>
+      </w:r>
+      <w:proofErr w:type="spellStart"/>
+      <w:r>
+        <w:rPr>
+          <w:lang w:val="en-US"/>
+        </w:rPr>
+        <w:t>implementate</w:t>
+      </w:r>
+      <w:proofErr w:type="spellEnd"/>
+      <w:r>
+        <w:rPr>
+          <w:lang w:val="en-US"/>
+        </w:rPr>
+        <w:t xml:space="preserve"> </w:t>
+      </w:r>
+      <w:proofErr w:type="spellStart"/>
+      <w:r>
+        <w:rPr>
+          <w:lang w:val="en-US"/>
+        </w:rPr>
+        <w:t>clase</w:t>
+      </w:r>
+      <w:proofErr w:type="spellEnd"/>
+      <w:r>
+        <w:rPr>
+          <w:lang w:val="en-US"/>
+        </w:rPr>
+        <w:t xml:space="preserve"> care </w:t>
+      </w:r>
+      <w:proofErr w:type="spellStart"/>
+      <w:r>
+        <w:rPr>
+          <w:lang w:val="en-US"/>
+        </w:rPr>
+        <w:t>sa</w:t>
+      </w:r>
+      <w:proofErr w:type="spellEnd"/>
+      <w:r>
+        <w:rPr>
+          <w:lang w:val="en-US"/>
+        </w:rPr>
+        <w:t xml:space="preserve"> </w:t>
+      </w:r>
+      <w:proofErr w:type="spellStart"/>
+      <w:r>
+        <w:rPr>
+          <w:lang w:val="en-US"/>
+        </w:rPr>
+        <w:t>descrie</w:t>
+      </w:r>
+      <w:proofErr w:type="spellEnd"/>
+      <w:r>
+        <w:rPr>
+          <w:lang w:val="en-US"/>
+        </w:rPr>
+        <w:t xml:space="preserve"> </w:t>
+      </w:r>
+      <w:proofErr w:type="spellStart"/>
+      <w:r>
+        <w:rPr>
+          <w:lang w:val="en-US"/>
+        </w:rPr>
+        <w:t>entitatile</w:t>
+      </w:r>
+      <w:proofErr w:type="spellEnd"/>
+      <w:r>
+        <w:rPr>
+          <w:lang w:val="en-US"/>
+        </w:rPr>
+        <w:t xml:space="preserve"> </w:t>
+      </w:r>
+      <w:proofErr w:type="spellStart"/>
+      <w:r>
+        <w:rPr>
+          <w:lang w:val="en-US"/>
+        </w:rPr>
+        <w:t>folosite</w:t>
+      </w:r>
+      <w:proofErr w:type="spellEnd"/>
+      <w:r>
+        <w:rPr>
+          <w:lang w:val="en-US"/>
+        </w:rPr>
+        <w:t xml:space="preserve"> in </w:t>
+      </w:r>
+      <w:proofErr w:type="spellStart"/>
+      <w:r>
+        <w:rPr>
+          <w:lang w:val="en-US"/>
+        </w:rPr>
+        <w:t>aplicatie</w:t>
+      </w:r>
+      <w:proofErr w:type="spellEnd"/>
+      <w:r>
+        <w:rPr>
+          <w:lang w:val="en-US"/>
+        </w:rPr>
+        <w:t xml:space="preserve">, </w:t>
+      </w:r>
+      <w:proofErr w:type="spellStart"/>
+      <w:r>
+        <w:rPr>
+          <w:lang w:val="en-US"/>
+        </w:rPr>
+        <w:t>iar</w:t>
+      </w:r>
+      <w:proofErr w:type="spellEnd"/>
+      <w:r>
+        <w:rPr>
+          <w:lang w:val="en-US"/>
+        </w:rPr>
+        <w:t xml:space="preserve"> ca </w:t>
+      </w:r>
+      <w:proofErr w:type="spellStart"/>
+      <w:r>
+        <w:rPr>
+          <w:lang w:val="en-US"/>
+        </w:rPr>
+        <w:t>baza</w:t>
+      </w:r>
+      <w:proofErr w:type="spellEnd"/>
+      <w:r>
+        <w:rPr>
+          <w:lang w:val="en-US"/>
+        </w:rPr>
+        <w:t xml:space="preserve"> de date a </w:t>
+      </w:r>
+      <w:proofErr w:type="spellStart"/>
+      <w:r>
+        <w:rPr>
+          <w:lang w:val="en-US"/>
+        </w:rPr>
+        <w:t>fost</w:t>
+      </w:r>
+      <w:proofErr w:type="spellEnd"/>
+      <w:r>
+        <w:rPr>
+          <w:lang w:val="en-US"/>
+        </w:rPr>
+        <w:t xml:space="preserve"> </w:t>
+      </w:r>
+      <w:proofErr w:type="spellStart"/>
+      <w:r>
+        <w:rPr>
+          <w:lang w:val="en-US"/>
+        </w:rPr>
+        <w:t>folosit</w:t>
+      </w:r>
+      <w:proofErr w:type="spellEnd"/>
+      <w:r>
+        <w:rPr>
+          <w:lang w:val="en-US"/>
+        </w:rPr>
+        <w:t xml:space="preserve"> un </w:t>
+      </w:r>
+      <w:proofErr w:type="spellStart"/>
+      <w:r>
+        <w:rPr>
+          <w:lang w:val="en-US"/>
+        </w:rPr>
+        <w:t>fisier</w:t>
+      </w:r>
+      <w:proofErr w:type="spellEnd"/>
+      <w:r>
+        <w:rPr>
+          <w:lang w:val="en-US"/>
+        </w:rPr>
+        <w:t xml:space="preserve"> </w:t>
+      </w:r>
+      <w:proofErr w:type="spellStart"/>
+      <w:r>
+        <w:t>SQLite</w:t>
+      </w:r>
+      <w:proofErr w:type="spellEnd"/>
+      <w:r>
+        <w:t>, folosind ORM-</w:t>
+      </w:r>
+      <w:proofErr w:type="spellStart"/>
+      <w:r>
+        <w:t>ul</w:t>
+      </w:r>
+      <w:proofErr w:type="spellEnd"/>
+      <w:r>
+        <w:t xml:space="preserve"> din </w:t>
+      </w:r>
+      <w:proofErr w:type="spellStart"/>
+      <w:r>
+        <w:t>Django</w:t>
+      </w:r>
+      <w:proofErr w:type="spellEnd"/>
       <w:r>
         <w:t>.</w:t>
       </w:r>
@@ -763,12 +1249,56 @@
           <w:lang w:val="en-US"/>
         </w:rPr>
       </w:pPr>
-      <w:r>
-        <w:rPr>
-          <w:lang w:val="en-US"/>
-        </w:rPr>
-        <w:t>Reprezinta utilizatorii care pot folosi aplicatia</w:t>
-      </w:r>
+      <w:proofErr w:type="spellStart"/>
+      <w:r>
+        <w:rPr>
+          <w:lang w:val="en-US"/>
+        </w:rPr>
+        <w:t>Reprezinta</w:t>
+      </w:r>
+      <w:proofErr w:type="spellEnd"/>
+      <w:r>
+        <w:rPr>
+          <w:lang w:val="en-US"/>
+        </w:rPr>
+        <w:t xml:space="preserve"> </w:t>
+      </w:r>
+      <w:proofErr w:type="spellStart"/>
+      <w:r>
+        <w:rPr>
+          <w:lang w:val="en-US"/>
+        </w:rPr>
+        <w:t>utilizatorii</w:t>
+      </w:r>
+      <w:proofErr w:type="spellEnd"/>
+      <w:r>
+        <w:rPr>
+          <w:lang w:val="en-US"/>
+        </w:rPr>
+        <w:t xml:space="preserve"> care pot </w:t>
+      </w:r>
+      <w:proofErr w:type="spellStart"/>
+      <w:r>
+        <w:rPr>
+          <w:lang w:val="en-US"/>
+        </w:rPr>
+        <w:t>folosi</w:t>
+      </w:r>
+      <w:proofErr w:type="spellEnd"/>
+      <w:r>
+        <w:rPr>
+          <w:lang w:val="en-US"/>
+        </w:rPr>
+        <w:t xml:space="preserve"> </w:t>
+      </w:r>
+      <w:proofErr w:type="spellStart"/>
+      <w:r>
+        <w:rPr>
+          <w:lang w:val="en-US"/>
+        </w:rPr>
+        <w:t>aplicatia</w:t>
+      </w:r>
+      <w:proofErr w:type="spellEnd"/>
     </w:p>
     <w:p>
       <w:pPr>
@@ -839,11 +1369,61 @@
           <w:lang w:val="en-US"/>
         </w:rPr>
       </w:pPr>
-      <w:r>
-        <w:rPr>
-          <w:lang w:val="en-US"/>
-        </w:rPr>
-        <w:t>Reprezinta conversatia in care un utilizator poate fi participant.</w:t>
+      <w:proofErr w:type="spellStart"/>
+      <w:r>
+        <w:rPr>
+          <w:lang w:val="en-US"/>
+        </w:rPr>
+        <w:t>Reprezinta</w:t>
+      </w:r>
+      <w:proofErr w:type="spellEnd"/>
+      <w:r>
+        <w:rPr>
+          <w:lang w:val="en-US"/>
+        </w:rPr>
+        <w:t xml:space="preserve"> </w:t>
+      </w:r>
+      <w:proofErr w:type="spellStart"/>
+      <w:r>
+        <w:rPr>
+          <w:lang w:val="en-US"/>
+        </w:rPr>
+        <w:t>conversatia</w:t>
+      </w:r>
+      <w:proofErr w:type="spellEnd"/>
+      <w:r>
+        <w:rPr>
+          <w:lang w:val="en-US"/>
+        </w:rPr>
+        <w:t xml:space="preserve"> in care un </w:t>
+      </w:r>
+      <w:proofErr w:type="spellStart"/>
+      <w:r>
+        <w:rPr>
+          <w:lang w:val="en-US"/>
+        </w:rPr>
+        <w:t>utilizator</w:t>
+      </w:r>
+      <w:proofErr w:type="spellEnd"/>
+      <w:r>
+        <w:rPr>
+          <w:lang w:val="en-US"/>
+        </w:rPr>
+        <w:t xml:space="preserve"> </w:t>
+      </w:r>
+      <w:proofErr w:type="spellStart"/>
+      <w:r>
+        <w:rPr>
+          <w:lang w:val="en-US"/>
+        </w:rPr>
+        <w:t>poate</w:t>
+      </w:r>
+      <w:proofErr w:type="spellEnd"/>
+      <w:r>
+        <w:rPr>
+          <w:lang w:val="en-US"/>
+        </w:rPr>
+        <w:t xml:space="preserve"> fi participant.</w:t>
       </w:r>
     </w:p>
     <w:p>
@@ -915,12 +1495,104 @@
           <w:lang w:val="en-US"/>
         </w:rPr>
       </w:pPr>
+      <w:proofErr w:type="spellStart"/>
       <w:r>
         <w:rPr>
           <w:lang w:val="en-US"/>
         </w:rPr>
         <w:lastRenderedPageBreak/>
-        <w:t>Reprezinta legatura dintre utilizatori si camerele de chat (conversatii)</w:t>
+        <w:t>Reprezinta</w:t>
+      </w:r>
+      <w:proofErr w:type="spellEnd"/>
+      <w:r>
+        <w:rPr>
+          <w:lang w:val="en-US"/>
+        </w:rPr>
+        <w:t xml:space="preserve"> </w:t>
+      </w:r>
+      <w:proofErr w:type="spellStart"/>
+      <w:r>
+        <w:rPr>
+          <w:lang w:val="en-US"/>
+        </w:rPr>
+        <w:t>legatura</w:t>
+      </w:r>
+      <w:proofErr w:type="spellEnd"/>
+      <w:r>
+        <w:rPr>
+          <w:lang w:val="en-US"/>
+        </w:rPr>
+        <w:t xml:space="preserve"> </w:t>
+      </w:r>
+      <w:proofErr w:type="spellStart"/>
+      <w:r>
+        <w:rPr>
+          <w:lang w:val="en-US"/>
+        </w:rPr>
+        <w:t>dintre</w:t>
+      </w:r>
+      <w:proofErr w:type="spellEnd"/>
+      <w:r>
+        <w:rPr>
+          <w:lang w:val="en-US"/>
+        </w:rPr>
+        <w:t xml:space="preserve"> </w:t>
+      </w:r>
+      <w:proofErr w:type="spellStart"/>
+      <w:r>
+        <w:rPr>
+          <w:lang w:val="en-US"/>
+        </w:rPr>
+        <w:t>utilizatori</w:t>
+      </w:r>
+      <w:proofErr w:type="spellEnd"/>
+      <w:r>
+        <w:rPr>
+          <w:lang w:val="en-US"/>
+        </w:rPr>
+        <w:t xml:space="preserve"> </w:t>
+      </w:r>
+      <w:proofErr w:type="spellStart"/>
+      <w:r>
+        <w:rPr>
+          <w:lang w:val="en-US"/>
+        </w:rPr>
+        <w:t>si</w:t>
+      </w:r>
+      <w:proofErr w:type="spellEnd"/>
+      <w:r>
+        <w:rPr>
+          <w:lang w:val="en-US"/>
+        </w:rPr>
+        <w:t xml:space="preserve"> </w:t>
+      </w:r>
+      <w:proofErr w:type="spellStart"/>
+      <w:r>
+        <w:rPr>
+          <w:lang w:val="en-US"/>
+        </w:rPr>
+        <w:t>camerele</w:t>
+      </w:r>
+      <w:proofErr w:type="spellEnd"/>
+      <w:r>
+        <w:rPr>
+          <w:lang w:val="en-US"/>
+        </w:rPr>
+        <w:t xml:space="preserve"> de chat (</w:t>
+      </w:r>
+      <w:proofErr w:type="spellStart"/>
+      <w:r>
+        <w:rPr>
+          <w:lang w:val="en-US"/>
+        </w:rPr>
+        <w:t>conversatii</w:t>
+      </w:r>
+      <w:proofErr w:type="spellEnd"/>
+      <w:r>
+        <w:rPr>
+          <w:lang w:val="en-US"/>
+        </w:rPr>
+        <w:t>)</w:t>
       </w:r>
     </w:p>
     <w:p>
@@ -992,11 +1664,145 @@
           <w:lang w:val="en-US"/>
         </w:rPr>
       </w:pPr>
-      <w:r>
-        <w:rPr>
-          <w:lang w:val="en-US"/>
-        </w:rPr>
-        <w:t>Reprezinta mesajele care se trimit intre utilizatori, continue mesajul, timpul la care a fost trimis, si optional o imagine.</w:t>
+      <w:proofErr w:type="spellStart"/>
+      <w:r>
+        <w:rPr>
+          <w:lang w:val="en-US"/>
+        </w:rPr>
+        <w:t>Reprezinta</w:t>
+      </w:r>
+      <w:proofErr w:type="spellEnd"/>
+      <w:r>
+        <w:rPr>
+          <w:lang w:val="en-US"/>
+        </w:rPr>
+        <w:t xml:space="preserve"> </w:t>
+      </w:r>
+      <w:proofErr w:type="spellStart"/>
+      <w:r>
+        <w:rPr>
+          <w:lang w:val="en-US"/>
+        </w:rPr>
+        <w:t>mesajele</w:t>
+      </w:r>
+      <w:proofErr w:type="spellEnd"/>
+      <w:r>
+        <w:rPr>
+          <w:lang w:val="en-US"/>
+        </w:rPr>
+        <w:t xml:space="preserve"> care se </w:t>
+      </w:r>
+      <w:proofErr w:type="spellStart"/>
+      <w:r>
+        <w:rPr>
+          <w:lang w:val="en-US"/>
+        </w:rPr>
+        <w:t>trimit</w:t>
+      </w:r>
+      <w:proofErr w:type="spellEnd"/>
+      <w:r>
+        <w:rPr>
+          <w:lang w:val="en-US"/>
+        </w:rPr>
+        <w:t xml:space="preserve"> </w:t>
+      </w:r>
+      <w:proofErr w:type="spellStart"/>
+      <w:r>
+        <w:rPr>
+          <w:lang w:val="en-US"/>
+        </w:rPr>
+        <w:t>intre</w:t>
+      </w:r>
+      <w:proofErr w:type="spellEnd"/>
+      <w:r>
+        <w:rPr>
+          <w:lang w:val="en-US"/>
+        </w:rPr>
+        <w:t xml:space="preserve"> </w:t>
+      </w:r>
+      <w:proofErr w:type="spellStart"/>
+      <w:r>
+        <w:rPr>
+          <w:lang w:val="en-US"/>
+        </w:rPr>
+        <w:t>utilizatori</w:t>
+      </w:r>
+      <w:proofErr w:type="spellEnd"/>
+      <w:r>
+        <w:rPr>
+          <w:lang w:val="en-US"/>
+        </w:rPr>
+        <w:t xml:space="preserve">, continue </w:t>
+      </w:r>
+      <w:proofErr w:type="spellStart"/>
+      <w:r>
+        <w:rPr>
+          <w:lang w:val="en-US"/>
+        </w:rPr>
+        <w:t>mesajul</w:t>
+      </w:r>
+      <w:proofErr w:type="spellEnd"/>
+      <w:r>
+        <w:rPr>
+          <w:lang w:val="en-US"/>
+        </w:rPr>
+        <w:t xml:space="preserve">, </w:t>
+      </w:r>
+      <w:proofErr w:type="spellStart"/>
+      <w:r>
+        <w:rPr>
+          <w:lang w:val="en-US"/>
+        </w:rPr>
+        <w:t>timpul</w:t>
+      </w:r>
+      <w:proofErr w:type="spellEnd"/>
+      <w:r>
+        <w:rPr>
+          <w:lang w:val="en-US"/>
+        </w:rPr>
+        <w:t xml:space="preserve"> la care a </w:t>
+      </w:r>
+      <w:proofErr w:type="spellStart"/>
+      <w:r>
+        <w:rPr>
+          <w:lang w:val="en-US"/>
+        </w:rPr>
+        <w:t>fost</w:t>
+      </w:r>
+      <w:proofErr w:type="spellEnd"/>
+      <w:r>
+        <w:rPr>
+          <w:lang w:val="en-US"/>
+        </w:rPr>
+        <w:t xml:space="preserve"> </w:t>
+      </w:r>
+      <w:proofErr w:type="spellStart"/>
+      <w:r>
+        <w:rPr>
+          <w:lang w:val="en-US"/>
+        </w:rPr>
+        <w:t>trimis</w:t>
+      </w:r>
+      <w:proofErr w:type="spellEnd"/>
+      <w:r>
+        <w:rPr>
+          <w:lang w:val="en-US"/>
+        </w:rPr>
+        <w:t xml:space="preserve">, </w:t>
+      </w:r>
+      <w:proofErr w:type="spellStart"/>
+      <w:r>
+        <w:rPr>
+          <w:lang w:val="en-US"/>
+        </w:rPr>
+        <w:t>si</w:t>
+      </w:r>
+      <w:proofErr w:type="spellEnd"/>
+      <w:r>
+        <w:rPr>
+          <w:lang w:val="en-US"/>
+        </w:rPr>
+        <w:t xml:space="preserve"> optional o imagine.</w:t>
       </w:r>
     </w:p>
     <w:p>
@@ -1019,7 +1825,7 @@
           <w:szCs w:val="44"/>
         </w:rPr>
       </w:pPr>
-      <w:bookmarkStart w:id="2" w:name="_Toc121986953"/>
+      <w:bookmarkStart w:id="2" w:name="_Toc124407668"/>
       <w:r>
         <w:rPr>
           <w:sz w:val="44"/>
@@ -1096,6 +1902,7 @@
           <w:szCs w:val="44"/>
         </w:rPr>
       </w:pPr>
+      <w:bookmarkStart w:id="3" w:name="_Toc124407669"/>
       <w:r>
         <w:rPr>
           <w:sz w:val="44"/>
@@ -1103,6 +1910,7 @@
         </w:rPr>
         <w:t>Anexa</w:t>
       </w:r>
+      <w:bookmarkEnd w:id="3"/>
     </w:p>
     <w:p>
       <w:r>
@@ -1161,8 +1969,13 @@
     </w:p>
     <w:p>
       <w:r>
-        <w:t>Pagina de logare</w:t>
-      </w:r>
+        <w:t xml:space="preserve">Pagina de </w:t>
+      </w:r>
+      <w:proofErr w:type="spellStart"/>
+      <w:r>
+        <w:t>logare</w:t>
+      </w:r>
+      <w:proofErr w:type="spellEnd"/>
     </w:p>
     <w:p>
       <w:pPr>
@@ -1225,10 +2038,346 @@
     </w:p>
     <w:p>
       <w:pPr>
-        <w:ind w:left="-540"/>
-      </w:pPr>
-      <w:r>
-        <w:t>Aici este pagina de mesaje. Dupa cum se observa, utilizatorii pot trimite mesage si imagini si le pot vizualiza. In partea din stanga se afla toate conversatiile pe care utilizatorul le are. In partea stanga sus, de pe cele 3 puncte se poate alege posibilitatea de a crea o noua conversatie. In partea dreapta, se observa un plus in dreptul participantilor, apasand butonul va aparea un dropdown menu de unde se pot alege alti utilizatori care pot fi adaugati in conversatie (se poate observa in imagine). Mesajele se scriu in bara de mesaje din partea de jos a imaginii, iar imagile se selecteaza folosind butonul din stanga barei de mesaje.</w:t>
+        <w:ind w:firstLine="360"/>
+      </w:pPr>
+      <w:r>
+        <w:t xml:space="preserve">Aici este pagina de mesaje. </w:t>
+      </w:r>
+      <w:proofErr w:type="spellStart"/>
+      <w:r>
+        <w:t>Dupa</w:t>
+      </w:r>
+      <w:proofErr w:type="spellEnd"/>
+      <w:r>
+        <w:t xml:space="preserve"> cum se observa, utilizatorii pot trimite </w:t>
+      </w:r>
+      <w:proofErr w:type="spellStart"/>
+      <w:r>
+        <w:t>mesage</w:t>
+      </w:r>
+      <w:proofErr w:type="spellEnd"/>
+      <w:r>
+        <w:t xml:space="preserve"> si imagini si le pot vizualiza. In partea din </w:t>
+      </w:r>
+      <w:proofErr w:type="spellStart"/>
+      <w:r>
+        <w:t>stanga</w:t>
+      </w:r>
+      <w:proofErr w:type="spellEnd"/>
+      <w:r>
+        <w:t xml:space="preserve"> se afla toate </w:t>
+      </w:r>
+      <w:proofErr w:type="spellStart"/>
+      <w:r>
+        <w:t>conversatiile</w:t>
+      </w:r>
+      <w:proofErr w:type="spellEnd"/>
+      <w:r>
+        <w:t xml:space="preserve"> pe care utilizatorul le are. In partea </w:t>
+      </w:r>
+      <w:proofErr w:type="spellStart"/>
+      <w:r>
+        <w:t>stanga</w:t>
+      </w:r>
+      <w:proofErr w:type="spellEnd"/>
+      <w:r>
+        <w:t xml:space="preserve"> sus, de pe cele 3 puncte se poate alege posibilitatea de a crea o noua </w:t>
+      </w:r>
+      <w:proofErr w:type="spellStart"/>
+      <w:r>
+        <w:t>conversatie</w:t>
+      </w:r>
+      <w:proofErr w:type="spellEnd"/>
+      <w:r>
+        <w:t xml:space="preserve">. In partea dreapta, se observa un plus in dreptul </w:t>
+      </w:r>
+      <w:proofErr w:type="spellStart"/>
+      <w:r>
+        <w:t>participantilor</w:t>
+      </w:r>
+      <w:proofErr w:type="spellEnd"/>
+      <w:r>
+        <w:t xml:space="preserve">, </w:t>
+      </w:r>
+      <w:proofErr w:type="spellStart"/>
+      <w:r>
+        <w:t>apasand</w:t>
+      </w:r>
+      <w:proofErr w:type="spellEnd"/>
+      <w:r>
+        <w:t xml:space="preserve"> butonul va </w:t>
+      </w:r>
+      <w:proofErr w:type="spellStart"/>
+      <w:r>
+        <w:t>aparea</w:t>
+      </w:r>
+      <w:proofErr w:type="spellEnd"/>
+      <w:r>
+        <w:t xml:space="preserve"> un </w:t>
+      </w:r>
+      <w:proofErr w:type="spellStart"/>
+      <w:r>
+        <w:t>dropdown</w:t>
+      </w:r>
+      <w:proofErr w:type="spellEnd"/>
+      <w:r>
+        <w:t xml:space="preserve"> </w:t>
+      </w:r>
+      <w:proofErr w:type="spellStart"/>
+      <w:r>
+        <w:t>menu</w:t>
+      </w:r>
+      <w:proofErr w:type="spellEnd"/>
+      <w:r>
+        <w:t xml:space="preserve"> de unde se pot alege </w:t>
+      </w:r>
+      <w:proofErr w:type="spellStart"/>
+      <w:r>
+        <w:t>alti</w:t>
+      </w:r>
+      <w:proofErr w:type="spellEnd"/>
+      <w:r>
+        <w:t xml:space="preserve"> utilizatori care pot fi </w:t>
+      </w:r>
+      <w:proofErr w:type="spellStart"/>
+      <w:r>
+        <w:t>adaugati</w:t>
+      </w:r>
+      <w:proofErr w:type="spellEnd"/>
+      <w:r>
+        <w:t xml:space="preserve"> in </w:t>
+      </w:r>
+      <w:proofErr w:type="spellStart"/>
+      <w:r>
+        <w:t>conversatie</w:t>
+      </w:r>
+      <w:proofErr w:type="spellEnd"/>
+      <w:r>
+        <w:t xml:space="preserve"> (se poate observa in imagine). Mesajele se scriu in bara de mesaje din partea de jos a imaginii, iar </w:t>
+      </w:r>
+      <w:proofErr w:type="spellStart"/>
+      <w:r>
+        <w:t>imagile</w:t>
+      </w:r>
+      <w:proofErr w:type="spellEnd"/>
+      <w:r>
+        <w:t xml:space="preserve"> se </w:t>
+      </w:r>
+      <w:proofErr w:type="spellStart"/>
+      <w:r>
+        <w:t>selecteaza</w:t>
+      </w:r>
+      <w:proofErr w:type="spellEnd"/>
+      <w:r>
+        <w:t xml:space="preserve"> folosind butonul din </w:t>
+      </w:r>
+      <w:proofErr w:type="spellStart"/>
+      <w:r>
+        <w:t>stanga</w:t>
+      </w:r>
+      <w:proofErr w:type="spellEnd"/>
+      <w:r>
+        <w:t xml:space="preserve"> barei de mesaje.</w:t>
+      </w:r>
+    </w:p>
+    <w:p>
+      <w:pPr>
+        <w:pStyle w:val="Titlu1"/>
+        <w:numPr>
+          <w:ilvl w:val="0"/>
+          <w:numId w:val="2"/>
+        </w:numPr>
+        <w:rPr>
+          <w:sz w:val="44"/>
+          <w:szCs w:val="44"/>
+        </w:rPr>
+      </w:pPr>
+      <w:bookmarkStart w:id="4" w:name="_Toc124407670"/>
+      <w:proofErr w:type="spellStart"/>
+      <w:r>
+        <w:rPr>
+          <w:sz w:val="44"/>
+          <w:szCs w:val="44"/>
+        </w:rPr>
+        <w:t>Deployment</w:t>
+      </w:r>
+      <w:bookmarkEnd w:id="4"/>
+      <w:proofErr w:type="spellEnd"/>
+    </w:p>
+    <w:p>
+      <w:pPr>
+        <w:ind w:firstLine="360"/>
+      </w:pPr>
+      <w:proofErr w:type="spellStart"/>
+      <w:r>
+        <w:t>Deployment-ul</w:t>
+      </w:r>
+      <w:proofErr w:type="spellEnd"/>
+      <w:r>
+        <w:t xml:space="preserve"> a fost </w:t>
+      </w:r>
+      <w:proofErr w:type="spellStart"/>
+      <w:r>
+        <w:t>facut</w:t>
+      </w:r>
+      <w:proofErr w:type="spellEnd"/>
+      <w:r>
+        <w:t xml:space="preserve"> in </w:t>
+      </w:r>
+      <w:proofErr w:type="spellStart"/>
+      <w:r>
+        <w:t>Docker</w:t>
+      </w:r>
+      <w:proofErr w:type="spellEnd"/>
+      <w:r>
+        <w:t xml:space="preserve"> local, s-au creat 2 </w:t>
+      </w:r>
+      <w:proofErr w:type="spellStart"/>
+      <w:r>
+        <w:t>Dockerfiles</w:t>
+      </w:r>
+      <w:proofErr w:type="spellEnd"/>
+      <w:r>
+        <w:t xml:space="preserve"> si 2 </w:t>
+      </w:r>
+      <w:proofErr w:type="spellStart"/>
+      <w:r>
+        <w:t>docker-compose.yml</w:t>
+      </w:r>
+      <w:proofErr w:type="spellEnd"/>
+      <w:r>
+        <w:t xml:space="preserve">, una pentru </w:t>
+      </w:r>
+      <w:proofErr w:type="spellStart"/>
+      <w:r>
+        <w:t>development</w:t>
+      </w:r>
+      <w:proofErr w:type="spellEnd"/>
+      <w:r>
+        <w:t xml:space="preserve"> si una pentru </w:t>
+      </w:r>
+      <w:proofErr w:type="spellStart"/>
+      <w:r>
+        <w:t>production</w:t>
+      </w:r>
+      <w:proofErr w:type="spellEnd"/>
+      <w:r>
+        <w:t xml:space="preserve">. De asemenea s-a un server WSGI si un reverse </w:t>
+      </w:r>
+      <w:proofErr w:type="spellStart"/>
+      <w:r>
+        <w:t>proxy</w:t>
+      </w:r>
+      <w:proofErr w:type="spellEnd"/>
+      <w:r>
+        <w:t xml:space="preserve"> (</w:t>
+      </w:r>
+      <w:proofErr w:type="spellStart"/>
+      <w:r>
+        <w:t>nginx</w:t>
+      </w:r>
+      <w:proofErr w:type="spellEnd"/>
+      <w:r>
+        <w:t xml:space="preserve">). Baza de date folosita este </w:t>
+      </w:r>
+      <w:proofErr w:type="spellStart"/>
+      <w:r>
+        <w:t>postgres</w:t>
+      </w:r>
+      <w:proofErr w:type="spellEnd"/>
+      <w:r>
+        <w:t xml:space="preserve">, de asemenea creata in </w:t>
+      </w:r>
+      <w:proofErr w:type="spellStart"/>
+      <w:r>
+        <w:t>Docker</w:t>
+      </w:r>
+      <w:proofErr w:type="spellEnd"/>
+      <w:r>
+        <w:t>.</w:t>
+      </w:r>
+      <w:r>
+        <w:t xml:space="preserve"> S-au modificat unele </w:t>
+      </w:r>
+      <w:proofErr w:type="spellStart"/>
+      <w:r>
+        <w:t>configuratii</w:t>
+      </w:r>
+      <w:proofErr w:type="spellEnd"/>
+      <w:r>
+        <w:t xml:space="preserve"> in settings.py astfel </w:t>
+      </w:r>
+      <w:proofErr w:type="spellStart"/>
+      <w:r>
+        <w:t>incat</w:t>
+      </w:r>
+      <w:proofErr w:type="spellEnd"/>
+      <w:r>
+        <w:t xml:space="preserve"> sa se </w:t>
+      </w:r>
+      <w:proofErr w:type="spellStart"/>
+      <w:r>
+        <w:t>foloseasca</w:t>
+      </w:r>
+      <w:proofErr w:type="spellEnd"/>
+      <w:r>
+        <w:t xml:space="preserve"> </w:t>
+      </w:r>
+      <w:proofErr w:type="spellStart"/>
+      <w:r>
+        <w:t>configuratiile</w:t>
+      </w:r>
+      <w:proofErr w:type="spellEnd"/>
+      <w:r>
+        <w:t xml:space="preserve"> descrise in </w:t>
+      </w:r>
+      <w:proofErr w:type="spellStart"/>
+      <w:r>
+        <w:t>fisierele</w:t>
+      </w:r>
+      <w:proofErr w:type="spellEnd"/>
+      <w:r>
+        <w:t xml:space="preserve"> .</w:t>
+      </w:r>
+      <w:proofErr w:type="spellStart"/>
+      <w:r>
+        <w:t>env</w:t>
+      </w:r>
+      <w:proofErr w:type="spellEnd"/>
+      <w:r>
+        <w:t xml:space="preserve">, </w:t>
+      </w:r>
+      <w:proofErr w:type="spellStart"/>
+      <w:r>
+        <w:t>depintand</w:t>
+      </w:r>
+      <w:proofErr w:type="spellEnd"/>
+      <w:r>
+        <w:t xml:space="preserve"> daca se </w:t>
+      </w:r>
+      <w:proofErr w:type="spellStart"/>
+      <w:r>
+        <w:t>foloseste</w:t>
+      </w:r>
+      <w:proofErr w:type="spellEnd"/>
+      <w:r>
+        <w:t xml:space="preserve"> in </w:t>
+      </w:r>
+      <w:proofErr w:type="spellStart"/>
+      <w:r>
+        <w:t>development</w:t>
+      </w:r>
+      <w:proofErr w:type="spellEnd"/>
+      <w:r>
+        <w:t xml:space="preserve"> sau </w:t>
+      </w:r>
+      <w:proofErr w:type="spellStart"/>
+      <w:r>
+        <w:t>production</w:t>
+      </w:r>
+      <w:proofErr w:type="spellEnd"/>
+      <w:r>
+        <w:t xml:space="preserve">. </w:t>
       </w:r>
     </w:p>
     <w:sectPr>

</xml_diff>